<commit_message>
Attempted fix at DFD storage
</commit_message>
<xml_diff>
--- a/TeamOneFiles/DFD View.docx
+++ b/TeamOneFiles/DFD View.docx
@@ -119,6 +119,18 @@
                 <w:szCs w:val="24"/>
                 <w14:ligatures w14:val="none"/>
               </w:rPr>
+              <w:t>.3.3</w:t>
+            </w:r>
+            <w:r>
+              <w:rPr>
+                <w:rFonts w:ascii="Aptos" w:eastAsia="Times New Roman" w:hAnsi="Aptos" w:cs="Times New Roman"/>
+                <w:b/>
+                <w:bCs/>
+                <w:kern w:val="0"/>
+                <w:sz w:val="24"/>
+                <w:szCs w:val="24"/>
+                <w14:ligatures w14:val="none"/>
+              </w:rPr>
               <w:t xml:space="preserve"> </w:t>
             </w:r>
             <w:r>
@@ -892,7 +904,6 @@
             </w:tcBorders>
             <w:shd w:val="clear" w:color="auto" w:fill="auto"/>
             <w:vAlign w:val="center"/>
-            <w:hideMark/>
           </w:tcPr>
           <w:p>
             <w:pPr>
@@ -917,53 +928,40 @@
               <w:right w:val="single" w:sz="6" w:space="0" w:color="000000"/>
             </w:tcBorders>
             <w:shd w:val="clear" w:color="auto" w:fill="auto"/>
-            <w:hideMark/>
           </w:tcPr>
           <w:p>
             <w:pPr>
               <w:spacing w:after="0" w:line="240" w:lineRule="auto"/>
               <w:textAlignment w:val="baseline"/>
               <w:rPr>
-                <w:rFonts w:ascii="Times New Roman" w:eastAsia="Times New Roman" w:hAnsi="Times New Roman" w:cs="Times New Roman"/>
-                <w:kern w:val="0"/>
-                <w:sz w:val="24"/>
-                <w:szCs w:val="24"/>
-                <w14:ligatures w14:val="none"/>
-              </w:rPr>
-            </w:pPr>
-            <w:r>
-              <w:rPr>
-                <w:rFonts w:ascii="Aptos" w:eastAsia="Times New Roman" w:hAnsi="Aptos" w:cs="Times New Roman"/>
-                <w:b/>
-                <w:bCs/>
-                <w:kern w:val="0"/>
-                <w:sz w:val="24"/>
-                <w:szCs w:val="24"/>
-                <w14:ligatures w14:val="none"/>
-              </w:rPr>
-              <w:t>1.3.2 Scheduling Database</w:t>
-            </w:r>
-            <w:r>
-              <w:rPr>
-                <w:rFonts w:ascii="Aptos" w:eastAsia="Times New Roman" w:hAnsi="Aptos" w:cs="Times New Roman"/>
-                <w:b/>
-                <w:bCs/>
-                <w:kern w:val="0"/>
-                <w:sz w:val="24"/>
-                <w:szCs w:val="24"/>
-                <w14:ligatures w14:val="none"/>
-              </w:rPr>
-              <w:t xml:space="preserve">: </w:t>
-            </w:r>
-            <w:r>
-              <w:rPr>
-                <w:rFonts w:ascii="Aptos" w:eastAsia="Times New Roman" w:hAnsi="Aptos" w:cs="Times New Roman"/>
-                <w:kern w:val="0"/>
-                <w:sz w:val="24"/>
-                <w:szCs w:val="24"/>
-                <w14:ligatures w14:val="none"/>
-              </w:rPr>
-              <w:t>Keeps track of saved schedules and user preferences</w:t>
+                <w:rFonts w:ascii="Aptos" w:eastAsia="Times New Roman" w:hAnsi="Aptos" w:cs="Times New Roman"/>
+                <w:kern w:val="0"/>
+                <w:sz w:val="24"/>
+                <w:szCs w:val="24"/>
+                <w14:ligatures w14:val="none"/>
+              </w:rPr>
+            </w:pPr>
+            <w:r>
+              <w:rPr>
+                <w:rFonts w:ascii="Aptos" w:eastAsia="Times New Roman" w:hAnsi="Aptos" w:cs="Times New Roman"/>
+                <w:b/>
+                <w:bCs/>
+                <w:kern w:val="0"/>
+                <w:sz w:val="24"/>
+                <w:szCs w:val="24"/>
+                <w14:ligatures w14:val="none"/>
+              </w:rPr>
+              <w:t xml:space="preserve">1.3.1.1 Convert to SQL: </w:t>
+            </w:r>
+            <w:r>
+              <w:rPr>
+                <w:rFonts w:ascii="Aptos" w:eastAsia="Times New Roman" w:hAnsi="Aptos" w:cs="Times New Roman"/>
+                <w:kern w:val="0"/>
+                <w:sz w:val="24"/>
+                <w:szCs w:val="24"/>
+                <w14:ligatures w14:val="none"/>
+              </w:rPr>
+              <w:t>Takes the request from the logic and turns it into a query</w:t>
             </w:r>
           </w:p>
         </w:tc>
@@ -982,7 +980,6 @@
             </w:tcBorders>
             <w:shd w:val="clear" w:color="auto" w:fill="auto"/>
             <w:vAlign w:val="center"/>
-            <w:hideMark/>
           </w:tcPr>
           <w:p>
             <w:pPr>
@@ -1007,53 +1004,40 @@
               <w:right w:val="single" w:sz="6" w:space="0" w:color="000000"/>
             </w:tcBorders>
             <w:shd w:val="clear" w:color="auto" w:fill="auto"/>
-            <w:hideMark/>
           </w:tcPr>
           <w:p>
             <w:pPr>
               <w:spacing w:after="0" w:line="240" w:lineRule="auto"/>
               <w:textAlignment w:val="baseline"/>
               <w:rPr>
-                <w:rFonts w:ascii="Times New Roman" w:eastAsia="Times New Roman" w:hAnsi="Times New Roman" w:cs="Times New Roman"/>
-                <w:kern w:val="0"/>
-                <w:sz w:val="24"/>
-                <w:szCs w:val="24"/>
-                <w14:ligatures w14:val="none"/>
-              </w:rPr>
-            </w:pPr>
-            <w:r>
-              <w:rPr>
-                <w:rFonts w:ascii="Aptos" w:eastAsia="Times New Roman" w:hAnsi="Aptos" w:cs="Times New Roman"/>
-                <w:b/>
-                <w:bCs/>
-                <w:kern w:val="0"/>
-                <w:sz w:val="24"/>
-                <w:szCs w:val="24"/>
-                <w14:ligatures w14:val="none"/>
-              </w:rPr>
-              <w:t>1.3.3 External Database</w:t>
-            </w:r>
-            <w:r>
-              <w:rPr>
-                <w:rFonts w:ascii="Aptos" w:eastAsia="Times New Roman" w:hAnsi="Aptos" w:cs="Times New Roman"/>
-                <w:b/>
-                <w:bCs/>
-                <w:kern w:val="0"/>
-                <w:sz w:val="24"/>
-                <w:szCs w:val="24"/>
-                <w14:ligatures w14:val="none"/>
-              </w:rPr>
-              <w:t xml:space="preserve">: </w:t>
-            </w:r>
-            <w:r>
-              <w:rPr>
-                <w:rFonts w:ascii="Aptos" w:eastAsia="Times New Roman" w:hAnsi="Aptos" w:cs="Times New Roman"/>
-                <w:kern w:val="0"/>
-                <w:sz w:val="24"/>
-                <w:szCs w:val="24"/>
-                <w14:ligatures w14:val="none"/>
-              </w:rPr>
-              <w:t>Stores relevant data from our external dependencies</w:t>
+                <w:rFonts w:ascii="Aptos" w:eastAsia="Times New Roman" w:hAnsi="Aptos" w:cs="Times New Roman"/>
+                <w:kern w:val="0"/>
+                <w:sz w:val="24"/>
+                <w:szCs w:val="24"/>
+                <w14:ligatures w14:val="none"/>
+              </w:rPr>
+            </w:pPr>
+            <w:r>
+              <w:rPr>
+                <w:rFonts w:ascii="Aptos" w:eastAsia="Times New Roman" w:hAnsi="Aptos" w:cs="Times New Roman"/>
+                <w:b/>
+                <w:bCs/>
+                <w:kern w:val="0"/>
+                <w:sz w:val="24"/>
+                <w:szCs w:val="24"/>
+                <w14:ligatures w14:val="none"/>
+              </w:rPr>
+              <w:t xml:space="preserve">1.3.1.2 Return to Logic: </w:t>
+            </w:r>
+            <w:r>
+              <w:rPr>
+                <w:rFonts w:ascii="Aptos" w:eastAsia="Times New Roman" w:hAnsi="Aptos" w:cs="Times New Roman"/>
+                <w:kern w:val="0"/>
+                <w:sz w:val="24"/>
+                <w:szCs w:val="24"/>
+                <w14:ligatures w14:val="none"/>
+              </w:rPr>
+              <w:t>After getting the necessary data, it is then returned to the logic</w:t>
             </w:r>
           </w:p>
         </w:tc>
@@ -1121,7 +1105,7 @@
                 <w:szCs w:val="24"/>
                 <w14:ligatures w14:val="none"/>
               </w:rPr>
-              <w:t>1.3.4 Shibboleth</w:t>
+              <w:t>1.3.2 Scheduling Database</w:t>
             </w:r>
             <w:r>
               <w:rPr>
@@ -1143,7 +1127,7 @@
                 <w:szCs w:val="24"/>
                 <w14:ligatures w14:val="none"/>
               </w:rPr>
-              <w:t>Handles the database with student information</w:t>
+              <w:t>Keeps track of saved schedules and user preferences</w:t>
             </w:r>
           </w:p>
         </w:tc>
@@ -1211,22 +1195,188 @@
                 <w:szCs w:val="24"/>
                 <w14:ligatures w14:val="none"/>
               </w:rPr>
-              <w:t xml:space="preserve">1.3.5 </w:t>
-            </w:r>
-            <w:proofErr w:type="spellStart"/>
-            <w:r>
-              <w:rPr>
-                <w:rFonts w:ascii="Aptos" w:eastAsia="Times New Roman" w:hAnsi="Aptos" w:cs="Times New Roman"/>
-                <w:b/>
-                <w:bCs/>
-                <w:kern w:val="0"/>
-                <w:sz w:val="24"/>
-                <w:szCs w:val="24"/>
-                <w14:ligatures w14:val="none"/>
-              </w:rPr>
-              <w:t>Jenzebar</w:t>
-            </w:r>
-            <w:proofErr w:type="spellEnd"/>
+              <w:t>1.3.3 External Database</w:t>
+            </w:r>
+            <w:r>
+              <w:rPr>
+                <w:rFonts w:ascii="Aptos" w:eastAsia="Times New Roman" w:hAnsi="Aptos" w:cs="Times New Roman"/>
+                <w:b/>
+                <w:bCs/>
+                <w:kern w:val="0"/>
+                <w:sz w:val="24"/>
+                <w:szCs w:val="24"/>
+                <w14:ligatures w14:val="none"/>
+              </w:rPr>
+              <w:t xml:space="preserve">: </w:t>
+            </w:r>
+            <w:r>
+              <w:rPr>
+                <w:rFonts w:ascii="Aptos" w:eastAsia="Times New Roman" w:hAnsi="Aptos" w:cs="Times New Roman"/>
+                <w:kern w:val="0"/>
+                <w:sz w:val="24"/>
+                <w:szCs w:val="24"/>
+                <w14:ligatures w14:val="none"/>
+              </w:rPr>
+              <w:t>Stores relevant data from our external dependencies</w:t>
+            </w:r>
+          </w:p>
+        </w:tc>
+      </w:tr>
+      <w:tr>
+        <w:trPr>
+          <w:trHeight w:val="300"/>
+        </w:trPr>
+        <w:tc>
+          <w:tcPr>
+            <w:tcW w:w="0" w:type="auto"/>
+            <w:vMerge/>
+            <w:tcBorders>
+              <w:left w:val="single" w:sz="6" w:space="0" w:color="000000"/>
+              <w:right w:val="single" w:sz="6" w:space="0" w:color="000000"/>
+            </w:tcBorders>
+            <w:shd w:val="clear" w:color="auto" w:fill="auto"/>
+            <w:vAlign w:val="center"/>
+            <w:hideMark/>
+          </w:tcPr>
+          <w:p>
+            <w:pPr>
+              <w:spacing w:after="0" w:line="240" w:lineRule="auto"/>
+              <w:rPr>
+                <w:rFonts w:ascii="Times New Roman" w:eastAsia="Times New Roman" w:hAnsi="Times New Roman" w:cs="Times New Roman"/>
+                <w:kern w:val="0"/>
+                <w:sz w:val="24"/>
+                <w:szCs w:val="24"/>
+                <w14:ligatures w14:val="none"/>
+              </w:rPr>
+            </w:pPr>
+          </w:p>
+        </w:tc>
+        <w:tc>
+          <w:tcPr>
+            <w:tcW w:w="4672" w:type="dxa"/>
+            <w:tcBorders>
+              <w:top w:val="single" w:sz="6" w:space="0" w:color="000000"/>
+              <w:left w:val="single" w:sz="6" w:space="0" w:color="000000"/>
+              <w:bottom w:val="single" w:sz="6" w:space="0" w:color="000000"/>
+              <w:right w:val="single" w:sz="6" w:space="0" w:color="000000"/>
+            </w:tcBorders>
+            <w:shd w:val="clear" w:color="auto" w:fill="auto"/>
+            <w:hideMark/>
+          </w:tcPr>
+          <w:p>
+            <w:pPr>
+              <w:spacing w:after="0" w:line="240" w:lineRule="auto"/>
+              <w:textAlignment w:val="baseline"/>
+              <w:rPr>
+                <w:rFonts w:ascii="Times New Roman" w:eastAsia="Times New Roman" w:hAnsi="Times New Roman" w:cs="Times New Roman"/>
+                <w:kern w:val="0"/>
+                <w:sz w:val="24"/>
+                <w:szCs w:val="24"/>
+                <w14:ligatures w14:val="none"/>
+              </w:rPr>
+            </w:pPr>
+            <w:r>
+              <w:rPr>
+                <w:rFonts w:ascii="Aptos" w:eastAsia="Times New Roman" w:hAnsi="Aptos" w:cs="Times New Roman"/>
+                <w:b/>
+                <w:bCs/>
+                <w:kern w:val="0"/>
+                <w:sz w:val="24"/>
+                <w:szCs w:val="24"/>
+                <w14:ligatures w14:val="none"/>
+              </w:rPr>
+              <w:t>1.3.4 Shibboleth</w:t>
+            </w:r>
+            <w:r>
+              <w:rPr>
+                <w:rFonts w:ascii="Aptos" w:eastAsia="Times New Roman" w:hAnsi="Aptos" w:cs="Times New Roman"/>
+                <w:b/>
+                <w:bCs/>
+                <w:kern w:val="0"/>
+                <w:sz w:val="24"/>
+                <w:szCs w:val="24"/>
+                <w14:ligatures w14:val="none"/>
+              </w:rPr>
+              <w:t xml:space="preserve">: </w:t>
+            </w:r>
+            <w:r>
+              <w:rPr>
+                <w:rFonts w:ascii="Aptos" w:eastAsia="Times New Roman" w:hAnsi="Aptos" w:cs="Times New Roman"/>
+                <w:kern w:val="0"/>
+                <w:sz w:val="24"/>
+                <w:szCs w:val="24"/>
+                <w14:ligatures w14:val="none"/>
+              </w:rPr>
+              <w:t>Handles the database with student information</w:t>
+            </w:r>
+          </w:p>
+        </w:tc>
+      </w:tr>
+      <w:tr>
+        <w:trPr>
+          <w:trHeight w:val="300"/>
+        </w:trPr>
+        <w:tc>
+          <w:tcPr>
+            <w:tcW w:w="0" w:type="auto"/>
+            <w:vMerge/>
+            <w:tcBorders>
+              <w:left w:val="single" w:sz="6" w:space="0" w:color="000000"/>
+              <w:right w:val="single" w:sz="6" w:space="0" w:color="000000"/>
+            </w:tcBorders>
+            <w:shd w:val="clear" w:color="auto" w:fill="auto"/>
+            <w:vAlign w:val="center"/>
+            <w:hideMark/>
+          </w:tcPr>
+          <w:p>
+            <w:pPr>
+              <w:spacing w:after="0" w:line="240" w:lineRule="auto"/>
+              <w:rPr>
+                <w:rFonts w:ascii="Times New Roman" w:eastAsia="Times New Roman" w:hAnsi="Times New Roman" w:cs="Times New Roman"/>
+                <w:kern w:val="0"/>
+                <w:sz w:val="24"/>
+                <w:szCs w:val="24"/>
+                <w14:ligatures w14:val="none"/>
+              </w:rPr>
+            </w:pPr>
+          </w:p>
+        </w:tc>
+        <w:tc>
+          <w:tcPr>
+            <w:tcW w:w="4672" w:type="dxa"/>
+            <w:tcBorders>
+              <w:top w:val="single" w:sz="6" w:space="0" w:color="000000"/>
+              <w:left w:val="single" w:sz="6" w:space="0" w:color="000000"/>
+              <w:bottom w:val="single" w:sz="6" w:space="0" w:color="000000"/>
+              <w:right w:val="single" w:sz="6" w:space="0" w:color="000000"/>
+            </w:tcBorders>
+            <w:shd w:val="clear" w:color="auto" w:fill="auto"/>
+            <w:hideMark/>
+          </w:tcPr>
+          <w:p>
+            <w:pPr>
+              <w:spacing w:after="0" w:line="240" w:lineRule="auto"/>
+              <w:textAlignment w:val="baseline"/>
+              <w:rPr>
+                <w:rFonts w:ascii="Times New Roman" w:eastAsia="Times New Roman" w:hAnsi="Times New Roman" w:cs="Times New Roman"/>
+                <w:kern w:val="0"/>
+                <w:sz w:val="24"/>
+                <w:szCs w:val="24"/>
+                <w14:ligatures w14:val="none"/>
+              </w:rPr>
+            </w:pPr>
+            <w:r>
+              <w:rPr>
+                <w:rFonts w:ascii="Aptos" w:eastAsia="Times New Roman" w:hAnsi="Aptos" w:cs="Times New Roman"/>
+                <w:b/>
+                <w:bCs/>
+                <w:kern w:val="0"/>
+                <w:sz w:val="24"/>
+                <w:szCs w:val="24"/>
+                <w14:ligatures w14:val="none"/>
+              </w:rPr>
+              <w:t>1.3.5 Jenzebar</w:t>
+            </w:r>
             <w:r>
               <w:rPr>
                 <w:rFonts w:ascii="Aptos" w:eastAsia="Times New Roman" w:hAnsi="Aptos" w:cs="Times New Roman"/>

</xml_diff>

<commit_message>
View 1.3.3.3.4 RateMyProfessor Data Flow
</commit_message>
<xml_diff>
--- a/TeamOneFiles/DFD View.docx
+++ b/TeamOneFiles/DFD View.docx
@@ -18,8 +18,8 @@
         <w:tblLook w:val="04A0" w:firstRow="1" w:lastRow="0" w:firstColumn="1" w:lastColumn="0" w:noHBand="0" w:noVBand="1"/>
       </w:tblPr>
       <w:tblGrid>
-        <w:gridCol w:w="4672"/>
-        <w:gridCol w:w="4672"/>
+        <w:gridCol w:w="2332"/>
+        <w:gridCol w:w="7012"/>
       </w:tblGrid>
       <w:tr>
         <w:trPr>
@@ -27,7 +27,7 @@
         </w:trPr>
         <w:tc>
           <w:tcPr>
-            <w:tcW w:w="4672" w:type="dxa"/>
+            <w:tcW w:w="2332" w:type="dxa"/>
             <w:tcBorders>
               <w:top w:val="single" w:sz="6" w:space="0" w:color="000000"/>
               <w:left w:val="single" w:sz="6" w:space="0" w:color="000000"/>
@@ -75,7 +75,7 @@
         </w:tc>
         <w:tc>
           <w:tcPr>
-            <w:tcW w:w="4672" w:type="dxa"/>
+            <w:tcW w:w="7012" w:type="dxa"/>
             <w:tcBorders>
               <w:top w:val="single" w:sz="6" w:space="0" w:color="000000"/>
               <w:left w:val="single" w:sz="6" w:space="0" w:color="000000"/>
@@ -176,7 +176,7 @@
         </w:trPr>
         <w:tc>
           <w:tcPr>
-            <w:tcW w:w="4672" w:type="dxa"/>
+            <w:tcW w:w="2332" w:type="dxa"/>
             <w:tcBorders>
               <w:top w:val="single" w:sz="6" w:space="0" w:color="000000"/>
               <w:left w:val="single" w:sz="6" w:space="0" w:color="000000"/>
@@ -224,7 +224,7 @@
         </w:tc>
         <w:tc>
           <w:tcPr>
-            <w:tcW w:w="4672" w:type="dxa"/>
+            <w:tcW w:w="7012" w:type="dxa"/>
             <w:tcBorders>
               <w:top w:val="single" w:sz="6" w:space="0" w:color="000000"/>
               <w:left w:val="single" w:sz="6" w:space="0" w:color="000000"/>
@@ -295,7 +295,7 @@
         </w:trPr>
         <w:tc>
           <w:tcPr>
-            <w:tcW w:w="4672" w:type="dxa"/>
+            <w:tcW w:w="2332" w:type="dxa"/>
             <w:tcBorders>
               <w:top w:val="single" w:sz="6" w:space="0" w:color="000000"/>
               <w:left w:val="single" w:sz="6" w:space="0" w:color="000000"/>
@@ -343,7 +343,7 @@
         </w:tc>
         <w:tc>
           <w:tcPr>
-            <w:tcW w:w="4672" w:type="dxa"/>
+            <w:tcW w:w="7012" w:type="dxa"/>
             <w:tcBorders>
               <w:top w:val="single" w:sz="6" w:space="0" w:color="000000"/>
               <w:left w:val="single" w:sz="6" w:space="0" w:color="000000"/>
@@ -514,7 +514,7 @@
         </w:trPr>
         <w:tc>
           <w:tcPr>
-            <w:tcW w:w="4672" w:type="dxa"/>
+            <w:tcW w:w="2332" w:type="dxa"/>
             <w:tcBorders>
               <w:top w:val="single" w:sz="6" w:space="0" w:color="000000"/>
               <w:left w:val="single" w:sz="6" w:space="0" w:color="000000"/>
@@ -562,7 +562,7 @@
         </w:tc>
         <w:tc>
           <w:tcPr>
-            <w:tcW w:w="4672" w:type="dxa"/>
+            <w:tcW w:w="7012" w:type="dxa"/>
             <w:tcBorders>
               <w:top w:val="single" w:sz="6" w:space="0" w:color="000000"/>
               <w:left w:val="single" w:sz="6" w:space="0" w:color="000000"/>
@@ -603,7 +603,7 @@
         </w:trPr>
         <w:tc>
           <w:tcPr>
-            <w:tcW w:w="4672" w:type="dxa"/>
+            <w:tcW w:w="2332" w:type="dxa"/>
             <w:vMerge w:val="restart"/>
             <w:tcBorders>
               <w:top w:val="single" w:sz="6" w:space="0" w:color="000000"/>
@@ -652,7 +652,7 @@
         </w:tc>
         <w:tc>
           <w:tcPr>
-            <w:tcW w:w="4672" w:type="dxa"/>
+            <w:tcW w:w="7012" w:type="dxa"/>
             <w:tcBorders>
               <w:top w:val="single" w:sz="6" w:space="0" w:color="000000"/>
               <w:left w:val="single" w:sz="6" w:space="0" w:color="000000"/>
@@ -716,7 +716,7 @@
         </w:trPr>
         <w:tc>
           <w:tcPr>
-            <w:tcW w:w="4672" w:type="dxa"/>
+            <w:tcW w:w="2332" w:type="dxa"/>
             <w:vMerge/>
             <w:tcBorders>
               <w:left w:val="single" w:sz="6" w:space="0" w:color="000000"/>
@@ -741,7 +741,7 @@
         </w:tc>
         <w:tc>
           <w:tcPr>
-            <w:tcW w:w="4672" w:type="dxa"/>
+            <w:tcW w:w="7012" w:type="dxa"/>
             <w:tcBorders>
               <w:top w:val="single" w:sz="6" w:space="0" w:color="000000"/>
               <w:left w:val="single" w:sz="6" w:space="0" w:color="000000"/>
@@ -806,7 +806,7 @@
         </w:trPr>
         <w:tc>
           <w:tcPr>
-            <w:tcW w:w="0" w:type="auto"/>
+            <w:tcW w:w="2332" w:type="dxa"/>
             <w:vMerge/>
             <w:tcBorders>
               <w:left w:val="single" w:sz="6" w:space="0" w:color="000000"/>
@@ -831,7 +831,7 @@
         </w:tc>
         <w:tc>
           <w:tcPr>
-            <w:tcW w:w="4672" w:type="dxa"/>
+            <w:tcW w:w="7012" w:type="dxa"/>
             <w:tcBorders>
               <w:top w:val="single" w:sz="6" w:space="0" w:color="000000"/>
               <w:left w:val="single" w:sz="6" w:space="0" w:color="000000"/>
@@ -896,7 +896,7 @@
         </w:trPr>
         <w:tc>
           <w:tcPr>
-            <w:tcW w:w="0" w:type="auto"/>
+            <w:tcW w:w="2332" w:type="dxa"/>
             <w:vMerge/>
             <w:tcBorders>
               <w:left w:val="single" w:sz="6" w:space="0" w:color="000000"/>
@@ -920,7 +920,7 @@
         </w:tc>
         <w:tc>
           <w:tcPr>
-            <w:tcW w:w="4672" w:type="dxa"/>
+            <w:tcW w:w="7012" w:type="dxa"/>
             <w:tcBorders>
               <w:top w:val="single" w:sz="6" w:space="0" w:color="000000"/>
               <w:left w:val="single" w:sz="6" w:space="0" w:color="000000"/>
@@ -972,7 +972,7 @@
         </w:trPr>
         <w:tc>
           <w:tcPr>
-            <w:tcW w:w="0" w:type="auto"/>
+            <w:tcW w:w="2332" w:type="dxa"/>
             <w:vMerge/>
             <w:tcBorders>
               <w:left w:val="single" w:sz="6" w:space="0" w:color="000000"/>
@@ -996,7 +996,7 @@
         </w:tc>
         <w:tc>
           <w:tcPr>
-            <w:tcW w:w="4672" w:type="dxa"/>
+            <w:tcW w:w="7012" w:type="dxa"/>
             <w:tcBorders>
               <w:top w:val="single" w:sz="6" w:space="0" w:color="000000"/>
               <w:left w:val="single" w:sz="6" w:space="0" w:color="000000"/>
@@ -1048,7 +1048,7 @@
         </w:trPr>
         <w:tc>
           <w:tcPr>
-            <w:tcW w:w="0" w:type="auto"/>
+            <w:tcW w:w="2332" w:type="dxa"/>
             <w:vMerge/>
             <w:tcBorders>
               <w:left w:val="single" w:sz="6" w:space="0" w:color="000000"/>
@@ -1073,7 +1073,7 @@
         </w:tc>
         <w:tc>
           <w:tcPr>
-            <w:tcW w:w="4672" w:type="dxa"/>
+            <w:tcW w:w="7012" w:type="dxa"/>
             <w:tcBorders>
               <w:top w:val="single" w:sz="6" w:space="0" w:color="000000"/>
               <w:left w:val="single" w:sz="6" w:space="0" w:color="000000"/>
@@ -1138,7 +1138,7 @@
         </w:trPr>
         <w:tc>
           <w:tcPr>
-            <w:tcW w:w="0" w:type="auto"/>
+            <w:tcW w:w="2332" w:type="dxa"/>
             <w:vMerge/>
             <w:tcBorders>
               <w:left w:val="single" w:sz="6" w:space="0" w:color="000000"/>
@@ -1163,7 +1163,7 @@
         </w:tc>
         <w:tc>
           <w:tcPr>
-            <w:tcW w:w="4672" w:type="dxa"/>
+            <w:tcW w:w="7012" w:type="dxa"/>
             <w:tcBorders>
               <w:top w:val="single" w:sz="6" w:space="0" w:color="000000"/>
               <w:left w:val="single" w:sz="6" w:space="0" w:color="000000"/>
@@ -1228,7 +1228,7 @@
         </w:trPr>
         <w:tc>
           <w:tcPr>
-            <w:tcW w:w="0" w:type="auto"/>
+            <w:tcW w:w="2332" w:type="dxa"/>
             <w:vMerge/>
             <w:tcBorders>
               <w:left w:val="single" w:sz="6" w:space="0" w:color="000000"/>
@@ -1253,7 +1253,7 @@
         </w:tc>
         <w:tc>
           <w:tcPr>
-            <w:tcW w:w="4672" w:type="dxa"/>
+            <w:tcW w:w="7012" w:type="dxa"/>
             <w:tcBorders>
               <w:top w:val="single" w:sz="6" w:space="0" w:color="000000"/>
               <w:left w:val="single" w:sz="6" w:space="0" w:color="000000"/>
@@ -1318,7 +1318,7 @@
         </w:trPr>
         <w:tc>
           <w:tcPr>
-            <w:tcW w:w="0" w:type="auto"/>
+            <w:tcW w:w="2332" w:type="dxa"/>
             <w:vMerge/>
             <w:tcBorders>
               <w:left w:val="single" w:sz="6" w:space="0" w:color="000000"/>
@@ -1343,7 +1343,7 @@
         </w:tc>
         <w:tc>
           <w:tcPr>
-            <w:tcW w:w="4672" w:type="dxa"/>
+            <w:tcW w:w="7012" w:type="dxa"/>
             <w:tcBorders>
               <w:top w:val="single" w:sz="6" w:space="0" w:color="000000"/>
               <w:left w:val="single" w:sz="6" w:space="0" w:color="000000"/>
@@ -1375,8 +1375,22 @@
                 <w:szCs w:val="24"/>
                 <w14:ligatures w14:val="none"/>
               </w:rPr>
-              <w:t>1.3.5 Jenzebar</w:t>
-            </w:r>
+              <w:t xml:space="preserve">1.3.5 </w:t>
+            </w:r>
+            <w:proofErr w:type="spellStart"/>
+            <w:r>
+              <w:rPr>
+                <w:rFonts w:ascii="Aptos" w:eastAsia="Times New Roman" w:hAnsi="Aptos" w:cs="Times New Roman"/>
+                <w:b/>
+                <w:bCs/>
+                <w:kern w:val="0"/>
+                <w:sz w:val="24"/>
+                <w:szCs w:val="24"/>
+                <w14:ligatures w14:val="none"/>
+              </w:rPr>
+              <w:t>Jenzebar</w:t>
+            </w:r>
+            <w:proofErr w:type="spellEnd"/>
             <w:r>
               <w:rPr>
                 <w:rFonts w:ascii="Aptos" w:eastAsia="Times New Roman" w:hAnsi="Aptos" w:cs="Times New Roman"/>
@@ -1408,7 +1422,7 @@
         </w:trPr>
         <w:tc>
           <w:tcPr>
-            <w:tcW w:w="0" w:type="auto"/>
+            <w:tcW w:w="2332" w:type="dxa"/>
             <w:vMerge/>
             <w:tcBorders>
               <w:left w:val="single" w:sz="6" w:space="0" w:color="000000"/>
@@ -1433,7 +1447,7 @@
         </w:tc>
         <w:tc>
           <w:tcPr>
-            <w:tcW w:w="4672" w:type="dxa"/>
+            <w:tcW w:w="7012" w:type="dxa"/>
             <w:tcBorders>
               <w:top w:val="single" w:sz="6" w:space="0" w:color="000000"/>
               <w:left w:val="single" w:sz="6" w:space="0" w:color="000000"/>
@@ -1498,7 +1512,7 @@
         </w:trPr>
         <w:tc>
           <w:tcPr>
-            <w:tcW w:w="0" w:type="auto"/>
+            <w:tcW w:w="2332" w:type="dxa"/>
             <w:vMerge/>
             <w:tcBorders>
               <w:left w:val="single" w:sz="6" w:space="0" w:color="000000"/>
@@ -1523,7 +1537,7 @@
         </w:tc>
         <w:tc>
           <w:tcPr>
-            <w:tcW w:w="4672" w:type="dxa"/>
+            <w:tcW w:w="7012" w:type="dxa"/>
             <w:tcBorders>
               <w:top w:val="single" w:sz="6" w:space="0" w:color="000000"/>
               <w:left w:val="single" w:sz="6" w:space="0" w:color="000000"/>
@@ -1588,7 +1602,7 @@
         </w:trPr>
         <w:tc>
           <w:tcPr>
-            <w:tcW w:w="4672" w:type="dxa"/>
+            <w:tcW w:w="2332" w:type="dxa"/>
             <w:tcBorders>
               <w:top w:val="single" w:sz="6" w:space="0" w:color="000000"/>
               <w:left w:val="single" w:sz="6" w:space="0" w:color="000000"/>
@@ -1636,7 +1650,7 @@
         </w:tc>
         <w:tc>
           <w:tcPr>
-            <w:tcW w:w="4672" w:type="dxa"/>
+            <w:tcW w:w="7012" w:type="dxa"/>
             <w:tcBorders>
               <w:top w:val="single" w:sz="6" w:space="0" w:color="000000"/>
               <w:left w:val="single" w:sz="6" w:space="0" w:color="000000"/>
@@ -1687,7 +1701,7 @@
         </w:trPr>
         <w:tc>
           <w:tcPr>
-            <w:tcW w:w="4672" w:type="dxa"/>
+            <w:tcW w:w="2332" w:type="dxa"/>
             <w:tcBorders>
               <w:top w:val="single" w:sz="6" w:space="0" w:color="000000"/>
               <w:left w:val="single" w:sz="6" w:space="0" w:color="000000"/>
@@ -1735,7 +1749,7 @@
         </w:tc>
         <w:tc>
           <w:tcPr>
-            <w:tcW w:w="4672" w:type="dxa"/>
+            <w:tcW w:w="7012" w:type="dxa"/>
             <w:tcBorders>
               <w:top w:val="single" w:sz="6" w:space="0" w:color="000000"/>
               <w:left w:val="single" w:sz="6" w:space="0" w:color="000000"/>

</xml_diff>

<commit_message>
Fixed storage data flow
</commit_message>
<xml_diff>
--- a/TeamOneFiles/DFD View.docx
+++ b/TeamOneFiles/DFD View.docx
@@ -1375,22 +1375,8 @@
                 <w:szCs w:val="24"/>
                 <w14:ligatures w14:val="none"/>
               </w:rPr>
-              <w:t xml:space="preserve">1.3.5 </w:t>
-            </w:r>
-            <w:proofErr w:type="spellStart"/>
-            <w:r>
-              <w:rPr>
-                <w:rFonts w:ascii="Aptos" w:eastAsia="Times New Roman" w:hAnsi="Aptos" w:cs="Times New Roman"/>
-                <w:b/>
-                <w:bCs/>
-                <w:kern w:val="0"/>
-                <w:sz w:val="24"/>
-                <w:szCs w:val="24"/>
-                <w14:ligatures w14:val="none"/>
-              </w:rPr>
-              <w:t>Jenzebar</w:t>
-            </w:r>
-            <w:proofErr w:type="spellEnd"/>
+              <w:t>1.3.5 Jenzebar</w:t>
+            </w:r>
             <w:r>
               <w:rPr>
                 <w:rFonts w:ascii="Aptos" w:eastAsia="Times New Roman" w:hAnsi="Aptos" w:cs="Times New Roman"/>
@@ -1779,7 +1765,7 @@
                 <w:szCs w:val="24"/>
                 <w14:ligatures w14:val="none"/>
               </w:rPr>
-              <w:t>Component diagram</w:t>
+              <w:t>Data Flow Diagram</w:t>
             </w:r>
           </w:p>
         </w:tc>

</xml_diff>